<commit_message>
intro et debut de conclusion
</commit_message>
<xml_diff>
--- a/TP2/rapport_LOG2810_TP2 - Copy.docx
+++ b/TP2/rapport_LOG2810_TP2 - Copy.docx
@@ -2916,76 +2916,72 @@
         </w:rPr>
         <w:br w:type="page"/>
       </w:r>
+    </w:p>
+    <w:p>
+      <w:pPr>
+        <w:pStyle w:val="Titre1"/>
+        <w:rPr>
+          <w:lang w:val="fr-CA"/>
+        </w:rPr>
+      </w:pPr>
+      <w:r>
+        <w:rPr>
+          <w:lang w:val="fr-CA"/>
+        </w:rPr>
+        <w:lastRenderedPageBreak/>
+        <w:t>Difficultés rencontrées</w:t>
+      </w:r>
+    </w:p>
+    <w:p>
+      <w:pPr>
+        <w:ind w:firstLine="567"/>
+        <w:jc w:val="both"/>
+        <w:rPr>
+          <w:rFonts w:ascii="Times" w:hAnsi="Times" w:cs="Times"/>
+          <w:noProof/>
+          <w:color w:val="000000"/>
+          <w:sz w:val="26"/>
+          <w:szCs w:val="26"/>
+          <w:lang w:val="fr-CA"/>
+        </w:rPr>
+      </w:pPr>
+    </w:p>
+    <w:p>
+      <w:pPr>
+        <w:ind w:firstLine="567"/>
+        <w:jc w:val="both"/>
+        <w:rPr>
+          <w:rFonts w:ascii="Times" w:hAnsi="Times" w:cs="Times"/>
+          <w:noProof/>
+          <w:color w:val="000000"/>
+          <w:sz w:val="26"/>
+          <w:szCs w:val="26"/>
+          <w:lang w:val="fr-CA"/>
+        </w:rPr>
+      </w:pPr>
+    </w:p>
+    <w:p>
+      <w:pPr>
+        <w:ind w:firstLine="567"/>
+        <w:jc w:val="both"/>
+        <w:rPr>
+          <w:rFonts w:ascii="Times" w:hAnsi="Times" w:cs="Times"/>
+          <w:noProof/>
+          <w:color w:val="000000"/>
+          <w:sz w:val="26"/>
+          <w:szCs w:val="26"/>
+          <w:lang w:val="fr-CA"/>
+        </w:rPr>
+      </w:pPr>
       <w:bookmarkStart w:id="0" w:name="_GoBack"/>
       <w:bookmarkEnd w:id="0"/>
-    </w:p>
-    <w:p>
-      <w:pPr>
-        <w:pStyle w:val="Titre1"/>
-        <w:rPr>
-          <w:lang w:val="fr-CA"/>
-        </w:rPr>
-      </w:pPr>
-      <w:r>
-        <w:rPr>
-          <w:lang w:val="fr-CA"/>
-        </w:rPr>
-        <w:lastRenderedPageBreak/>
-        <w:t>Difficultés rencontrées</w:t>
-      </w:r>
-    </w:p>
-    <w:p>
-      <w:pPr>
-        <w:widowControl w:val="0"/>
-        <w:tabs>
-          <w:tab w:val="left" w:pos="220"/>
-          <w:tab w:val="left" w:pos="720"/>
-        </w:tabs>
-        <w:autoSpaceDE w:val="0"/>
-        <w:autoSpaceDN w:val="0"/>
-        <w:adjustRightInd w:val="0"/>
-        <w:spacing w:after="266" w:line="300" w:lineRule="atLeast"/>
-        <w:rPr>
-          <w:rFonts w:ascii="Times" w:hAnsi="Times" w:cs="Times"/>
-          <w:noProof/>
-          <w:color w:val="000000"/>
-          <w:sz w:val="26"/>
-          <w:szCs w:val="26"/>
-          <w:lang w:val="fr-CA"/>
-        </w:rPr>
-      </w:pPr>
-      <w:r>
-        <w:rPr>
-          <w:rFonts w:ascii="Times" w:hAnsi="Times" w:cs="Times"/>
-          <w:noProof/>
-          <w:color w:val="000000"/>
-          <w:sz w:val="26"/>
-          <w:szCs w:val="26"/>
-          <w:lang w:val="fr-CA"/>
-        </w:rPr>
-        <w:t xml:space="preserve">Difficult ́es rencontr ́ees lors de l’ ́elaboration du TP et les ́eventuelles solutions apport ́ees. </w:t>
-      </w:r>
-      <w:r>
-        <w:rPr>
-          <w:rFonts w:ascii="MS Mincho" w:eastAsia="MS Mincho" w:hAnsi="MS Mincho" w:cs="MS Mincho"/>
-          <w:noProof/>
-          <w:color w:val="000000"/>
-          <w:sz w:val="26"/>
-          <w:szCs w:val="26"/>
-          <w:lang w:val="fr-CA"/>
-        </w:rPr>
-        <w:t> -</w:t>
-      </w:r>
-    </w:p>
-    <w:p>
-      <w:pPr>
-        <w:rPr>
-          <w:lang w:val="fr-CA"/>
-        </w:rPr>
-      </w:pPr>
-      <w:r>
-        <w:rPr>
+      <w:r>
+        <w:rPr>
+          <w:rFonts w:ascii="Times" w:hAnsi="Times" w:cs="Times"/>
+          <w:noProof/>
+          <w:color w:val="000000"/>
+          <w:sz w:val="26"/>
+          <w:szCs w:val="26"/>
           <w:lang w:val="fr-CA"/>
         </w:rPr>
         <w:br w:type="page"/>

</xml_diff>